<commit_message>
modifica Descrizione in linguaggio naturale
</commit_message>
<xml_diff>
--- a/DOCUMENTAZIONE/CroceVerdeM.docx
+++ b/DOCUMENTAZIONE/CroceVerdeM.docx
@@ -1,26 +1,29 @@
 
 <file path=word/document.xml><?xml version="1.0" encoding="utf-8"?>
-<w:document xmlns:wpc="http://schemas.microsoft.com/office/word/2010/wordprocessingCanvas" xmlns:cx="http://schemas.microsoft.com/office/drawing/2014/chartex" xmlns:cx1="http://schemas.microsoft.com/office/drawing/2015/9/8/chartex" xmlns:cx2="http://schemas.microsoft.com/office/drawing/2015/10/21/chartex" xmlns:cx3="http://schemas.microsoft.com/office/drawing/2016/5/9/chartex" xmlns:cx4="http://schemas.microsoft.com/office/drawing/2016/5/10/chartex" xmlns:cx5="http://schemas.microsoft.com/office/drawing/2016/5/11/chartex" xmlns:cx6="http://schemas.microsoft.com/office/drawing/2016/5/12/chartex" xmlns:cx7="http://schemas.microsoft.com/office/drawing/2016/5/13/chartex" xmlns:cx8="http://schemas.microsoft.com/office/drawing/2016/5/14/chartex" xmlns:mc="http://schemas.openxmlformats.org/markup-compatibility/2006" xmlns:aink="http://schemas.microsoft.com/office/drawing/2016/ink" xmlns:am3d="http://schemas.microsoft.com/office/drawing/2017/model3d" xmlns:o="urn:schemas-microsoft-com:office:office" xmlns:oel="http://schemas.microsoft.com/office/2019/extlst" xmlns:r="http://schemas.openxmlformats.org/officeDocument/2006/relationships" xmlns:m="http://schemas.openxmlformats.org/officeDocument/2006/math" xmlns:v="urn:schemas-microsoft-com:vml" xmlns:wp14="http://schemas.microsoft.com/office/word/2010/wordprocessingDrawing" xmlns:wp="http://schemas.openxmlformats.org/drawingml/2006/wordprocessingDrawing" xmlns:w10="urn:schemas-microsoft-com:office:word" xmlns:w="http://schemas.openxmlformats.org/wordprocessingml/2006/main" xmlns:w14="http://schemas.microsoft.com/office/word/2010/wordml" xmlns:w15="http://schemas.microsoft.com/office/word/2012/wordml" xmlns:w16cex="http://schemas.microsoft.com/office/word/2018/wordml/cex" xmlns:w16cid="http://schemas.microsoft.com/office/word/2016/wordml/cid" xmlns:w16="http://schemas.microsoft.com/office/word/2018/wordml" xmlns:w16sdtdh="http://schemas.microsoft.com/office/word/2020/wordml/sdtdatahash" xmlns:w16se="http://schemas.microsoft.com/office/word/2015/wordml/symex" xmlns:wpg="http://schemas.microsoft.com/office/word/2010/wordprocessingGroup" xmlns:wpi="http://schemas.microsoft.com/office/word/2010/wordprocessingInk" xmlns:wne="http://schemas.microsoft.com/office/word/2006/wordml" xmlns:wps="http://schemas.microsoft.com/office/word/2010/wordprocessingShape" mc:Ignorable="w14 w15 w16se w16cid w16 w16cex w16sdtdh wp14">
+<w:document xmlns:wpc="http://schemas.microsoft.com/office/word/2010/wordprocessingCanvas" xmlns:cx="http://schemas.microsoft.com/office/drawing/2014/chartex" xmlns:cx1="http://schemas.microsoft.com/office/drawing/2015/9/8/chartex" xmlns:cx2="http://schemas.microsoft.com/office/drawing/2015/10/21/chartex" xmlns:cx3="http://schemas.microsoft.com/office/drawing/2016/5/9/chartex" xmlns:cx4="http://schemas.microsoft.com/office/drawing/2016/5/10/chartex" xmlns:cx5="http://schemas.microsoft.com/office/drawing/2016/5/11/chartex" xmlns:cx6="http://schemas.microsoft.com/office/drawing/2016/5/12/chartex" xmlns:cx7="http://schemas.microsoft.com/office/drawing/2016/5/13/chartex" xmlns:cx8="http://schemas.microsoft.com/office/drawing/2016/5/14/chartex" xmlns:mc="http://schemas.openxmlformats.org/markup-compatibility/2006" xmlns:aink="http://schemas.microsoft.com/office/drawing/2016/ink" xmlns:am3d="http://schemas.microsoft.com/office/drawing/2017/model3d" xmlns:o="urn:schemas-microsoft-com:office:office" xmlns:oel="http://schemas.microsoft.com/office/2019/extlst" xmlns:r="http://schemas.openxmlformats.org/officeDocument/2006/relationships" xmlns:m="http://schemas.openxmlformats.org/officeDocument/2006/math" xmlns:v="urn:schemas-microsoft-com:vml" xmlns:wp14="http://schemas.microsoft.com/office/word/2010/wordprocessingDrawing" xmlns:wp="http://schemas.openxmlformats.org/drawingml/2006/wordprocessingDrawing" xmlns:w10="urn:schemas-microsoft-com:office:word" xmlns:w="http://schemas.openxmlformats.org/wordprocessingml/2006/main" xmlns:w14="http://schemas.microsoft.com/office/word/2010/wordml" xmlns:w15="http://schemas.microsoft.com/office/word/2012/wordml" xmlns:w16cex="http://schemas.microsoft.com/office/word/2018/wordml/cex" xmlns:w16cid="http://schemas.microsoft.com/office/word/2016/wordml/cid" xmlns:w16="http://schemas.microsoft.com/office/word/2018/wordml" xmlns:w16du="http://schemas.microsoft.com/office/word/2023/wordml/word16du" xmlns:w16sdtdh="http://schemas.microsoft.com/office/word/2020/wordml/sdtdatahash" xmlns:w16se="http://schemas.microsoft.com/office/word/2015/wordml/symex" xmlns:wpg="http://schemas.microsoft.com/office/word/2010/wordprocessingGroup" xmlns:wpi="http://schemas.microsoft.com/office/word/2010/wordprocessingInk" xmlns:wne="http://schemas.microsoft.com/office/word/2006/wordml" xmlns:wps="http://schemas.microsoft.com/office/word/2010/wordprocessingShape" mc:Ignorable="w14 w15 w16se w16cid w16 w16cex w16sdtdh wp14">
   <w:body>
     <w:p>
       <w:pPr>
         <w:pStyle w:val="Titolo1"/>
       </w:pPr>
       <w:r>
+        <w:t>CroceVerde</w:t>
+      </w:r>
+      <w:r>
+        <w:t>Plus</w:t>
+      </w:r>
+    </w:p>
+    <w:p/>
+    <w:p>
+      <w:r>
+        <w:t>L’</w:t>
+      </w:r>
+      <w:r>
+        <w:t xml:space="preserve">associazione di volontariato </w:t>
+      </w:r>
+      <w:r>
         <w:t>CroceVerdeM</w:t>
       </w:r>
-    </w:p>
-    <w:p/>
-    <w:p>
-      <w:r>
-        <w:t>L’</w:t>
-      </w:r>
-      <w:r>
-        <w:t xml:space="preserve">associazione di volontariato </w:t>
-      </w:r>
-      <w:r>
-        <w:t>CroceVerdeM</w:t>
-      </w:r>
       <w:r>
         <w:t xml:space="preserve"> opera nel settore</w:t>
       </w:r>
@@ -33,46 +36,223 @@
       <w:r>
         <w:t>.</w:t>
       </w:r>
-    </w:p>
-    <w:p>
-      <w:r>
-        <w:t>Nel settore pubblico fornisce due tipi di servizi: 118 e H24. 118 è il servizio di emergenza provinciale dove un mezzo di emergenza viene utlilizzato per situazioni in cui viene richiesto l’intervento. H24 è un servizio dove viene utilizzata un’ambulanza di trasporto di persone allettate dall’ospedale fino alla loro residenza.</w:t>
-      </w:r>
-      <w:r>
-        <w:t xml:space="preserve"> L’H24 viene fornito a settimane alterne con un’altra associazione di volontariato che opera su territorio, va dalle 7 del lunedì fino alle 7 del lunedì successivo. Il 118 viene fornito tutto l’anno senza sosta.</w:t>
-      </w:r>
-    </w:p>
-    <w:p>
-      <w:r>
-        <w:t>Entrambi questi servizi operano su tre tipologie di turnazioni orarie: 7-14, 14-21, 21-7. Durante i turni possono essere presenti sull’ambulanza un massimo di 3 persone e un minimo di 2 persone</w:t>
+      <w:r>
+        <w:t xml:space="preserve"> Per l’applicazione ci occuperemo dell’operato nel pubblico.</w:t>
+      </w:r>
+    </w:p>
+    <w:p>
+      <w:r>
+        <w:t>Nel settore pubblico fornisce due tipi di servizi: 118 e H24</w:t>
+      </w:r>
+      <w:r>
+        <w:t>:</w:t>
+      </w:r>
+    </w:p>
+    <w:p>
+      <w:r>
+        <w:t>118</w:t>
+      </w:r>
+      <w:r>
+        <w:t xml:space="preserve"> -</w:t>
+      </w:r>
+      <w:r>
+        <w:t xml:space="preserve"> è il servizio di emergenza provinciale dove un mezzo di emergenza viene utlilizzato per situazioni in cui viene richiesto l’intervento</w:t>
+      </w:r>
+      <w:r>
+        <w:t xml:space="preserve"> d’urgenza.</w:t>
+      </w:r>
+    </w:p>
+    <w:p>
+      <w:r>
+        <w:t>H24</w:t>
+      </w:r>
+      <w:r>
+        <w:t xml:space="preserve"> -</w:t>
+      </w:r>
+      <w:r>
+        <w:t xml:space="preserve"> è un servizio dove viene utilizzata un’ambulanza di trasporto di persone allettate </w:t>
+      </w:r>
+      <w:r>
+        <w:t xml:space="preserve">che quindi non hanno la capacità di muoversi autonomamente, il servizio prevede il trasporto </w:t>
+      </w:r>
+      <w:r>
+        <w:t>dall’ospedale fino alla loro residenza.</w:t>
+      </w:r>
+      <w:r>
+        <w:t xml:space="preserve"> L’H24 viene fornito a settimane alterne con un’altra associazione di volontariato che opera su territorio</w:t>
+      </w:r>
+      <w:r>
+        <w:t>.</w:t>
+      </w:r>
+    </w:p>
+    <w:p>
+      <w:r>
+        <w:t xml:space="preserve">Entrambi questi servizi operano su tre tipologie di turnazioni orarie: </w:t>
+      </w:r>
+    </w:p>
+    <w:p>
+      <w:pPr>
+        <w:pStyle w:val="Paragrafoelenco"/>
+        <w:numPr>
+          <w:ilvl w:val="0"/>
+          <w:numId w:val="4"/>
+        </w:numPr>
+      </w:pPr>
+      <w:r>
+        <w:t>7-14</w:t>
+      </w:r>
+      <w:r>
+        <w:t xml:space="preserve"> (turno mattutino)</w:t>
+      </w:r>
+    </w:p>
+    <w:p>
+      <w:pPr>
+        <w:pStyle w:val="Paragrafoelenco"/>
+        <w:numPr>
+          <w:ilvl w:val="0"/>
+          <w:numId w:val="4"/>
+        </w:numPr>
+      </w:pPr>
+      <w:r>
+        <w:t>14-21</w:t>
+      </w:r>
+      <w:r>
+        <w:t xml:space="preserve"> (turno pomeridiano)</w:t>
+      </w:r>
+    </w:p>
+    <w:p>
+      <w:pPr>
+        <w:pStyle w:val="Paragrafoelenco"/>
+        <w:numPr>
+          <w:ilvl w:val="0"/>
+          <w:numId w:val="4"/>
+        </w:numPr>
+      </w:pPr>
+      <w:r>
+        <w:t>21-7</w:t>
+      </w:r>
+      <w:r>
+        <w:t xml:space="preserve"> (turno notturno)</w:t>
+      </w:r>
+    </w:p>
+    <w:p>
+      <w:r>
+        <w:t>Durante i turni possono essere presenti sull’ambulanza un massimo di 3 persone e un minimo di 2 persone</w:t>
       </w:r>
       <w:r>
         <w:t xml:space="preserve"> per equipaggio.</w:t>
       </w:r>
-    </w:p>
-    <w:p>
-      <w:pPr>
-        <w:rPr>
-          <w:u w:val="single"/>
-        </w:rPr>
-      </w:pPr>
-      <w:r>
-        <w:t>L’equipaggio è divisio in: milite 1°, milite 2°, milite 3°, ordine di importanza decrescente. L’equipaggio del 118 necessita che uno dei militi prenda il ruolo di “capo equipaggio” sarà lui ad avere la responsabilità maggiore nell’operato del team.</w:t>
+      <w:r>
+        <w:t xml:space="preserve"> </w:t>
+      </w:r>
+      <w:r>
+        <w:t xml:space="preserve">L’equipaggio è divisio in: milite 1°, milite 2°, milite 3°, ordine di </w:t>
+      </w:r>
+      <w:r>
+        <w:t xml:space="preserve">maggiore </w:t>
+      </w:r>
+      <w:r>
+        <w:t>importanza decrescente. L’equipaggio del 118 necessita che uno dei militi prenda il ruolo di “</w:t>
+      </w:r>
+      <w:r>
+        <w:t>C</w:t>
+      </w:r>
+      <w:r>
+        <w:t xml:space="preserve">apo </w:t>
+      </w:r>
+      <w:r>
+        <w:t>E</w:t>
+      </w:r>
+      <w:r>
+        <w:t>quipaggio”</w:t>
+      </w:r>
+      <w:r>
+        <w:t>,</w:t>
+      </w:r>
+      <w:r>
+        <w:t xml:space="preserve"> sarà lui ad avere la responsabilità maggiore nell’operato del</w:t>
+      </w:r>
+      <w:r>
+        <w:t xml:space="preserve">la squadra. </w:t>
       </w:r>
     </w:p>
     <w:p>
       <w:r>
         <w:t>L’applicazione deve permettere di prenotarsi in base al proprio grado di milite, a seconda del grado ci si può prenotare su turni differenti</w:t>
       </w:r>
-    </w:p>
-    <w:p>
-      <w:r>
-        <w:t>Il sistema permette di effettuare un Login tramite nomeUtente/email e password, una volta effettuato il login nel sistema, all’utente vengono fornite op&lt;ioni diverse a seconda del grado del utente loggato.</w:t>
-      </w:r>
-    </w:p>
-    <w:p>
-      <w:r>
-        <w:t>I tipi di utenti possono essere i seguenti secondo la gerarchia di mansioni che possono effettuare:</w:t>
+      <w:r>
+        <w:t>.</w:t>
+      </w:r>
+    </w:p>
+    <w:p>
+      <w:r>
+        <w:t xml:space="preserve">Il sistema </w:t>
+      </w:r>
+      <w:r>
+        <w:t xml:space="preserve">deve </w:t>
+      </w:r>
+      <w:r>
+        <w:t>permette</w:t>
+      </w:r>
+      <w:r>
+        <w:t>re</w:t>
+      </w:r>
+      <w:r>
+        <w:t xml:space="preserve"> di effettuare un Login tramite </w:t>
+      </w:r>
+      <w:r>
+        <w:t>N</w:t>
+      </w:r>
+      <w:r>
+        <w:t>omeUtente/e</w:t>
+      </w:r>
+      <w:r>
+        <w:t>-</w:t>
+      </w:r>
+      <w:r>
+        <w:t>mail e password, una volta effettuato il login nel sistema, all’utente vengono fornite op</w:t>
+      </w:r>
+      <w:r>
+        <w:t>z</w:t>
+      </w:r>
+      <w:r>
+        <w:t>ioni diverse a seconda del grado del</w:t>
+      </w:r>
+      <w:r>
+        <w:t>l’</w:t>
+      </w:r>
+      <w:r>
+        <w:t>utente loggato.</w:t>
+      </w:r>
+      <w:r>
+        <w:t xml:space="preserve"> Sul tabellone dei turni per ogni milite ci sarà il riquadro del turno colorato di verde </w:t>
+      </w:r>
+      <w:r>
+        <w:t xml:space="preserve">se tale milite ha il grado sufficiente per prenotarsi e fare il servizio. Il Centralinista potrà segnare/cancellare i militi a suo piacimento perché si presuppone che loro si siano accordati precedentemente. Ci sono dei militi che sono disponibili in un determinato giorno della settimana e quindi vengono inseriti nel turno automaticamente senza essere </w:t>
+      </w:r>
+      <w:r>
+        <w:t>contattati ogni settimana. Un milite che vuole cambiare il proprio turno perché impossibilitato a poterlo svolgere può chiedere un “cambio”, il proprio nome nel tabellone si colorerà di blu. Se un milite di grado adatto potrà visualizzare questa colorazione blu mentre il milite di grado non sufficiente non vedrà nessuna colorazione.</w:t>
+      </w:r>
+    </w:p>
+    <w:p>
+      <w:r>
+        <w:t>Ci sono dei militi che possono fare turni parziali (di alcune ore) ad esempio 14/20</w:t>
+      </w:r>
+      <w:r>
+        <w:t>, nei turni incompleti ci dovrà essere un pulsante di informazione da premere per vedere le informazioni dei militi che formano il turno su una schermata di informazione che si apre.</w:t>
+      </w:r>
+    </w:p>
+    <w:p>
+      <w:r>
+        <w:t>Il sistema deve permettere ai militi di fornire la propria disponibilità e il centralinista deve poter vedere la disponibilità dei militi.</w:t>
+      </w:r>
+    </w:p>
+    <w:p>
+      <w:r>
+        <w:t>I tipi di utenti possono essere i seguenti secondo la gerarchia di mansioni che possono effettuare</w:t>
+      </w:r>
+      <w:r>
+        <w:t>, vedere schema sottostante</w:t>
       </w:r>
     </w:p>
     <w:p>
@@ -104,6 +284,7 @@
         </w:numPr>
       </w:pPr>
       <w:r>
+        <w:lastRenderedPageBreak/>
         <w:t>Milite 2° H24</w:t>
       </w:r>
     </w:p>
@@ -198,11 +379,12 @@
     </w:p>
     <w:p/>
     <w:p>
-      <w:proofErr w:type="spellStart"/>
-      <w:r>
-        <w:t>FUNZIONALITà</w:t>
-      </w:r>
-      <w:proofErr w:type="spellEnd"/>
+      <w:r>
+        <w:t>FUNZIONALIT</w:t>
+      </w:r>
+      <w:r>
+        <w:t>A’</w:t>
+      </w:r>
     </w:p>
     <w:p>
       <w:pPr>
@@ -342,7 +524,7 @@
 </file>
 
 <file path=word/numbering.xml><?xml version="1.0" encoding="utf-8"?>
-<w:numbering xmlns:wpc="http://schemas.microsoft.com/office/word/2010/wordprocessingCanvas" xmlns:cx="http://schemas.microsoft.com/office/drawing/2014/chartex" xmlns:cx1="http://schemas.microsoft.com/office/drawing/2015/9/8/chartex" xmlns:cx2="http://schemas.microsoft.com/office/drawing/2015/10/21/chartex" xmlns:cx3="http://schemas.microsoft.com/office/drawing/2016/5/9/chartex" xmlns:cx4="http://schemas.microsoft.com/office/drawing/2016/5/10/chartex" xmlns:cx5="http://schemas.microsoft.com/office/drawing/2016/5/11/chartex" xmlns:cx6="http://schemas.microsoft.com/office/drawing/2016/5/12/chartex" xmlns:cx7="http://schemas.microsoft.com/office/drawing/2016/5/13/chartex" xmlns:cx8="http://schemas.microsoft.com/office/drawing/2016/5/14/chartex" xmlns:mc="http://schemas.openxmlformats.org/markup-compatibility/2006" xmlns:aink="http://schemas.microsoft.com/office/drawing/2016/ink" xmlns:am3d="http://schemas.microsoft.com/office/drawing/2017/model3d" xmlns:o="urn:schemas-microsoft-com:office:office" xmlns:oel="http://schemas.microsoft.com/office/2019/extlst" xmlns:r="http://schemas.openxmlformats.org/officeDocument/2006/relationships" xmlns:m="http://schemas.openxmlformats.org/officeDocument/2006/math" xmlns:v="urn:schemas-microsoft-com:vml" xmlns:wp14="http://schemas.microsoft.com/office/word/2010/wordprocessingDrawing" xmlns:wp="http://schemas.openxmlformats.org/drawingml/2006/wordprocessingDrawing" xmlns:w10="urn:schemas-microsoft-com:office:word" xmlns:w="http://schemas.openxmlformats.org/wordprocessingml/2006/main" xmlns:w14="http://schemas.microsoft.com/office/word/2010/wordml" xmlns:w15="http://schemas.microsoft.com/office/word/2012/wordml" xmlns:w16cex="http://schemas.microsoft.com/office/word/2018/wordml/cex" xmlns:w16cid="http://schemas.microsoft.com/office/word/2016/wordml/cid" xmlns:w16="http://schemas.microsoft.com/office/word/2018/wordml" xmlns:w16sdtdh="http://schemas.microsoft.com/office/word/2020/wordml/sdtdatahash" xmlns:w16se="http://schemas.microsoft.com/office/word/2015/wordml/symex" xmlns:wpg="http://schemas.microsoft.com/office/word/2010/wordprocessingGroup" xmlns:wpi="http://schemas.microsoft.com/office/word/2010/wordprocessingInk" xmlns:wne="http://schemas.microsoft.com/office/word/2006/wordml" xmlns:wps="http://schemas.microsoft.com/office/word/2010/wordprocessingShape" mc:Ignorable="w14 w15 w16se w16cid w16 w16cex w16sdtdh wp14">
+<w:numbering xmlns:wpc="http://schemas.microsoft.com/office/word/2010/wordprocessingCanvas" xmlns:cx="http://schemas.microsoft.com/office/drawing/2014/chartex" xmlns:cx1="http://schemas.microsoft.com/office/drawing/2015/9/8/chartex" xmlns:cx2="http://schemas.microsoft.com/office/drawing/2015/10/21/chartex" xmlns:cx3="http://schemas.microsoft.com/office/drawing/2016/5/9/chartex" xmlns:cx4="http://schemas.microsoft.com/office/drawing/2016/5/10/chartex" xmlns:cx5="http://schemas.microsoft.com/office/drawing/2016/5/11/chartex" xmlns:cx6="http://schemas.microsoft.com/office/drawing/2016/5/12/chartex" xmlns:cx7="http://schemas.microsoft.com/office/drawing/2016/5/13/chartex" xmlns:cx8="http://schemas.microsoft.com/office/drawing/2016/5/14/chartex" xmlns:mc="http://schemas.openxmlformats.org/markup-compatibility/2006" xmlns:aink="http://schemas.microsoft.com/office/drawing/2016/ink" xmlns:am3d="http://schemas.microsoft.com/office/drawing/2017/model3d" xmlns:o="urn:schemas-microsoft-com:office:office" xmlns:oel="http://schemas.microsoft.com/office/2019/extlst" xmlns:r="http://schemas.openxmlformats.org/officeDocument/2006/relationships" xmlns:m="http://schemas.openxmlformats.org/officeDocument/2006/math" xmlns:v="urn:schemas-microsoft-com:vml" xmlns:wp14="http://schemas.microsoft.com/office/word/2010/wordprocessingDrawing" xmlns:wp="http://schemas.openxmlformats.org/drawingml/2006/wordprocessingDrawing" xmlns:w10="urn:schemas-microsoft-com:office:word" xmlns:w="http://schemas.openxmlformats.org/wordprocessingml/2006/main" xmlns:w14="http://schemas.microsoft.com/office/word/2010/wordml" xmlns:w15="http://schemas.microsoft.com/office/word/2012/wordml" xmlns:w16cex="http://schemas.microsoft.com/office/word/2018/wordml/cex" xmlns:w16cid="http://schemas.microsoft.com/office/word/2016/wordml/cid" xmlns:w16="http://schemas.microsoft.com/office/word/2018/wordml" xmlns:w16du="http://schemas.microsoft.com/office/word/2023/wordml/word16du" xmlns:w16sdtdh="http://schemas.microsoft.com/office/word/2020/wordml/sdtdatahash" xmlns:w16se="http://schemas.microsoft.com/office/word/2015/wordml/symex" xmlns:wpg="http://schemas.microsoft.com/office/word/2010/wordprocessingGroup" xmlns:wpi="http://schemas.microsoft.com/office/word/2010/wordprocessingInk" xmlns:wne="http://schemas.microsoft.com/office/word/2006/wordml" xmlns:wps="http://schemas.microsoft.com/office/word/2010/wordprocessingShape" mc:Ignorable="w14 w15 w16se w16cid w16 w16cex w16sdtdh wp14">
   <w:abstractNum w:abstractNumId="0" w15:restartNumberingAfterBreak="0">
     <w:nsid w:val="1C62135A"/>
     <w:multiLevelType w:val="hybridMultilevel"/>
@@ -456,6 +638,184 @@
     </w:lvl>
   </w:abstractNum>
   <w:abstractNum w:abstractNumId="1" w15:restartNumberingAfterBreak="0">
+    <w:nsid w:val="24A871A1"/>
+    <w:multiLevelType w:val="hybridMultilevel"/>
+    <w:tmpl w:val="3012A78E"/>
+    <w:lvl w:ilvl="0" w:tplc="0410000F">
+      <w:start w:val="1"/>
+      <w:numFmt w:val="decimal"/>
+      <w:lvlText w:val="%1."/>
+      <w:lvlJc w:val="left"/>
+      <w:pPr>
+        <w:ind w:left="720" w:hanging="360"/>
+      </w:pPr>
+      <w:rPr>
+        <w:rFonts w:hint="default"/>
+      </w:rPr>
+    </w:lvl>
+    <w:lvl w:ilvl="1" w:tplc="04100019" w:tentative="1">
+      <w:start w:val="1"/>
+      <w:numFmt w:val="lowerLetter"/>
+      <w:lvlText w:val="%2."/>
+      <w:lvlJc w:val="left"/>
+      <w:pPr>
+        <w:ind w:left="1440" w:hanging="360"/>
+      </w:pPr>
+    </w:lvl>
+    <w:lvl w:ilvl="2" w:tplc="0410001B" w:tentative="1">
+      <w:start w:val="1"/>
+      <w:numFmt w:val="lowerRoman"/>
+      <w:lvlText w:val="%3."/>
+      <w:lvlJc w:val="right"/>
+      <w:pPr>
+        <w:ind w:left="2160" w:hanging="180"/>
+      </w:pPr>
+    </w:lvl>
+    <w:lvl w:ilvl="3" w:tplc="0410000F" w:tentative="1">
+      <w:start w:val="1"/>
+      <w:numFmt w:val="decimal"/>
+      <w:lvlText w:val="%4."/>
+      <w:lvlJc w:val="left"/>
+      <w:pPr>
+        <w:ind w:left="2880" w:hanging="360"/>
+      </w:pPr>
+    </w:lvl>
+    <w:lvl w:ilvl="4" w:tplc="04100019" w:tentative="1">
+      <w:start w:val="1"/>
+      <w:numFmt w:val="lowerLetter"/>
+      <w:lvlText w:val="%5."/>
+      <w:lvlJc w:val="left"/>
+      <w:pPr>
+        <w:ind w:left="3600" w:hanging="360"/>
+      </w:pPr>
+    </w:lvl>
+    <w:lvl w:ilvl="5" w:tplc="0410001B" w:tentative="1">
+      <w:start w:val="1"/>
+      <w:numFmt w:val="lowerRoman"/>
+      <w:lvlText w:val="%6."/>
+      <w:lvlJc w:val="right"/>
+      <w:pPr>
+        <w:ind w:left="4320" w:hanging="180"/>
+      </w:pPr>
+    </w:lvl>
+    <w:lvl w:ilvl="6" w:tplc="0410000F" w:tentative="1">
+      <w:start w:val="1"/>
+      <w:numFmt w:val="decimal"/>
+      <w:lvlText w:val="%7."/>
+      <w:lvlJc w:val="left"/>
+      <w:pPr>
+        <w:ind w:left="5040" w:hanging="360"/>
+      </w:pPr>
+    </w:lvl>
+    <w:lvl w:ilvl="7" w:tplc="04100019" w:tentative="1">
+      <w:start w:val="1"/>
+      <w:numFmt w:val="lowerLetter"/>
+      <w:lvlText w:val="%8."/>
+      <w:lvlJc w:val="left"/>
+      <w:pPr>
+        <w:ind w:left="5760" w:hanging="360"/>
+      </w:pPr>
+    </w:lvl>
+    <w:lvl w:ilvl="8" w:tplc="0410001B" w:tentative="1">
+      <w:start w:val="1"/>
+      <w:numFmt w:val="lowerRoman"/>
+      <w:lvlText w:val="%9."/>
+      <w:lvlJc w:val="right"/>
+      <w:pPr>
+        <w:ind w:left="6480" w:hanging="180"/>
+      </w:pPr>
+    </w:lvl>
+  </w:abstractNum>
+  <w:abstractNum w:abstractNumId="2" w15:restartNumberingAfterBreak="0">
+    <w:nsid w:val="355A6B25"/>
+    <w:multiLevelType w:val="hybridMultilevel"/>
+    <w:tmpl w:val="5ADC2150"/>
+    <w:lvl w:ilvl="0" w:tplc="0410000F">
+      <w:start w:val="1"/>
+      <w:numFmt w:val="decimal"/>
+      <w:lvlText w:val="%1."/>
+      <w:lvlJc w:val="left"/>
+      <w:pPr>
+        <w:ind w:left="720" w:hanging="360"/>
+      </w:pPr>
+      <w:rPr>
+        <w:rFonts w:hint="default"/>
+      </w:rPr>
+    </w:lvl>
+    <w:lvl w:ilvl="1" w:tplc="04100019" w:tentative="1">
+      <w:start w:val="1"/>
+      <w:numFmt w:val="lowerLetter"/>
+      <w:lvlText w:val="%2."/>
+      <w:lvlJc w:val="left"/>
+      <w:pPr>
+        <w:ind w:left="1440" w:hanging="360"/>
+      </w:pPr>
+    </w:lvl>
+    <w:lvl w:ilvl="2" w:tplc="0410001B" w:tentative="1">
+      <w:start w:val="1"/>
+      <w:numFmt w:val="lowerRoman"/>
+      <w:lvlText w:val="%3."/>
+      <w:lvlJc w:val="right"/>
+      <w:pPr>
+        <w:ind w:left="2160" w:hanging="180"/>
+      </w:pPr>
+    </w:lvl>
+    <w:lvl w:ilvl="3" w:tplc="0410000F" w:tentative="1">
+      <w:start w:val="1"/>
+      <w:numFmt w:val="decimal"/>
+      <w:lvlText w:val="%4."/>
+      <w:lvlJc w:val="left"/>
+      <w:pPr>
+        <w:ind w:left="2880" w:hanging="360"/>
+      </w:pPr>
+    </w:lvl>
+    <w:lvl w:ilvl="4" w:tplc="04100019" w:tentative="1">
+      <w:start w:val="1"/>
+      <w:numFmt w:val="lowerLetter"/>
+      <w:lvlText w:val="%5."/>
+      <w:lvlJc w:val="left"/>
+      <w:pPr>
+        <w:ind w:left="3600" w:hanging="360"/>
+      </w:pPr>
+    </w:lvl>
+    <w:lvl w:ilvl="5" w:tplc="0410001B" w:tentative="1">
+      <w:start w:val="1"/>
+      <w:numFmt w:val="lowerRoman"/>
+      <w:lvlText w:val="%6."/>
+      <w:lvlJc w:val="right"/>
+      <w:pPr>
+        <w:ind w:left="4320" w:hanging="180"/>
+      </w:pPr>
+    </w:lvl>
+    <w:lvl w:ilvl="6" w:tplc="0410000F" w:tentative="1">
+      <w:start w:val="1"/>
+      <w:numFmt w:val="decimal"/>
+      <w:lvlText w:val="%7."/>
+      <w:lvlJc w:val="left"/>
+      <w:pPr>
+        <w:ind w:left="5040" w:hanging="360"/>
+      </w:pPr>
+    </w:lvl>
+    <w:lvl w:ilvl="7" w:tplc="04100019" w:tentative="1">
+      <w:start w:val="1"/>
+      <w:numFmt w:val="lowerLetter"/>
+      <w:lvlText w:val="%8."/>
+      <w:lvlJc w:val="left"/>
+      <w:pPr>
+        <w:ind w:left="5760" w:hanging="360"/>
+      </w:pPr>
+    </w:lvl>
+    <w:lvl w:ilvl="8" w:tplc="0410001B" w:tentative="1">
+      <w:start w:val="1"/>
+      <w:numFmt w:val="lowerRoman"/>
+      <w:lvlText w:val="%9."/>
+      <w:lvlJc w:val="right"/>
+      <w:pPr>
+        <w:ind w:left="6480" w:hanging="180"/>
+      </w:pPr>
+    </w:lvl>
+  </w:abstractNum>
+  <w:abstractNum w:abstractNumId="3" w15:restartNumberingAfterBreak="0">
     <w:nsid w:val="50ED56BF"/>
     <w:multiLevelType w:val="hybridMultilevel"/>
     <w:tmpl w:val="E6DAC180"/>
@@ -568,10 +928,16 @@
     </w:lvl>
   </w:abstractNum>
   <w:num w:numId="1" w16cid:durableId="395859201">
-    <w:abstractNumId w:val="1"/>
+    <w:abstractNumId w:val="3"/>
   </w:num>
   <w:num w:numId="2" w16cid:durableId="246501278">
     <w:abstractNumId w:val="0"/>
+  </w:num>
+  <w:num w:numId="3" w16cid:durableId="1583219188">
+    <w:abstractNumId w:val="1"/>
+  </w:num>
+  <w:num w:numId="4" w16cid:durableId="2046906544">
+    <w:abstractNumId w:val="2"/>
   </w:num>
 </w:numbering>
 </file>

</xml_diff>

<commit_message>
descrizione in linguaggio naturale completata, da rivedere
</commit_message>
<xml_diff>
--- a/DOCUMENTAZIONE/CroceVerdeM.docx
+++ b/DOCUMENTAZIONE/CroceVerdeM.docx
@@ -6,367 +6,488 @@
       <w:pPr>
         <w:pStyle w:val="Titolo1"/>
       </w:pPr>
+      <w:proofErr w:type="spellStart"/>
       <w:r>
         <w:t>CroceVerde</w:t>
       </w:r>
       <w:r>
         <w:t>Plus</w:t>
       </w:r>
+      <w:proofErr w:type="spellEnd"/>
+    </w:p>
+    <w:p>
+      <w:r>
+        <w:t>L’</w:t>
+      </w:r>
+      <w:r>
+        <w:t xml:space="preserve">associazione di volontariato </w:t>
+      </w:r>
+      <w:proofErr w:type="spellStart"/>
+      <w:r>
+        <w:t>CroceVerdeM</w:t>
+      </w:r>
+      <w:proofErr w:type="spellEnd"/>
+      <w:r>
+        <w:t xml:space="preserve"> opera nel settore</w:t>
+      </w:r>
+      <w:r>
+        <w:t xml:space="preserve"> pubblico e nel</w:t>
+      </w:r>
+      <w:r>
+        <w:t xml:space="preserve"> privato</w:t>
+      </w:r>
+      <w:r>
+        <w:t>.</w:t>
+      </w:r>
+      <w:r>
+        <w:t xml:space="preserve"> Per l’applicazione ci occuperemo dell’operato nel pubblico.</w:t>
+      </w:r>
+    </w:p>
+    <w:p>
+      <w:r>
+        <w:t>Nel settore pubblico fornisce due tipi di servizi: 118 e H24</w:t>
+      </w:r>
+      <w:r>
+        <w:t>:</w:t>
+      </w:r>
+    </w:p>
+    <w:p>
+      <w:r>
+        <w:t>118</w:t>
+      </w:r>
+      <w:r>
+        <w:t xml:space="preserve"> -</w:t>
+      </w:r>
+      <w:r>
+        <w:t xml:space="preserve"> è il servizio di emergenza provinciale dove un mezzo di emergenza viene </w:t>
+      </w:r>
+      <w:r>
+        <w:t>utilizzato</w:t>
+      </w:r>
+      <w:r>
+        <w:t xml:space="preserve"> per situazioni in cui viene richiesto l’intervento</w:t>
+      </w:r>
+      <w:r>
+        <w:t xml:space="preserve"> d’urgenza.</w:t>
+      </w:r>
+    </w:p>
+    <w:p>
+      <w:r>
+        <w:t>H24</w:t>
+      </w:r>
+      <w:r>
+        <w:t xml:space="preserve"> -</w:t>
+      </w:r>
+      <w:r>
+        <w:t xml:space="preserve"> è un servizio dove viene utilizzata un’ambulanza di trasporto di persone allettate </w:t>
+      </w:r>
+      <w:r>
+        <w:t xml:space="preserve">che quindi non hanno la capacità di muoversi autonomamente, il servizio prevede il trasporto </w:t>
+      </w:r>
+      <w:r>
+        <w:t>dall’ospedale fino alla loro residenza.</w:t>
+      </w:r>
+      <w:r>
+        <w:t xml:space="preserve"> L’H24 viene fornito a settimane alterne con un’altra associazione di volontariato che opera su territorio</w:t>
+      </w:r>
+      <w:r>
+        <w:t>.</w:t>
+      </w:r>
+    </w:p>
+    <w:p>
+      <w:r>
+        <w:t xml:space="preserve">Entrambi questi servizi operano su tre tipologie di turnazioni orarie: </w:t>
+      </w:r>
+    </w:p>
+    <w:p>
+      <w:pPr>
+        <w:pStyle w:val="Paragrafoelenco"/>
+        <w:numPr>
+          <w:ilvl w:val="0"/>
+          <w:numId w:val="4"/>
+        </w:numPr>
+      </w:pPr>
+      <w:r>
+        <w:t>7-14</w:t>
+      </w:r>
+      <w:r>
+        <w:t xml:space="preserve"> (turno mattutino)</w:t>
+      </w:r>
+    </w:p>
+    <w:p>
+      <w:pPr>
+        <w:pStyle w:val="Paragrafoelenco"/>
+        <w:numPr>
+          <w:ilvl w:val="0"/>
+          <w:numId w:val="4"/>
+        </w:numPr>
+      </w:pPr>
+      <w:r>
+        <w:t>14-21</w:t>
+      </w:r>
+      <w:r>
+        <w:t xml:space="preserve"> (turno pomeridiano)</w:t>
+      </w:r>
+    </w:p>
+    <w:p>
+      <w:pPr>
+        <w:pStyle w:val="Paragrafoelenco"/>
+        <w:numPr>
+          <w:ilvl w:val="0"/>
+          <w:numId w:val="4"/>
+        </w:numPr>
+      </w:pPr>
+      <w:r>
+        <w:t>21-7</w:t>
+      </w:r>
+      <w:r>
+        <w:t xml:space="preserve"> (turno notturno)</w:t>
+      </w:r>
+    </w:p>
+    <w:p>
+      <w:r>
+        <w:t>Durante i turni possono essere presenti sull’ambulanza un massimo di 3 persone e un minimo di 2 persone</w:t>
+      </w:r>
+      <w:r>
+        <w:t xml:space="preserve"> per equipaggio.</w:t>
+      </w:r>
+      <w:r>
+        <w:t xml:space="preserve"> </w:t>
+      </w:r>
+      <w:r>
+        <w:t xml:space="preserve">L’equipaggio è </w:t>
+      </w:r>
+      <w:r>
+        <w:t>diviso</w:t>
+      </w:r>
+      <w:r>
+        <w:t xml:space="preserve"> in: milite 1°, milite 2°, milite 3°, ordine di </w:t>
+      </w:r>
+      <w:r>
+        <w:t xml:space="preserve">maggiore </w:t>
+      </w:r>
+      <w:r>
+        <w:t>importanza decrescente. L’equipaggio del 118 necessita che uno dei militi prenda il ruolo di “</w:t>
+      </w:r>
+      <w:r>
+        <w:t>C</w:t>
+      </w:r>
+      <w:r>
+        <w:t xml:space="preserve">apo </w:t>
+      </w:r>
+      <w:r>
+        <w:t>E</w:t>
+      </w:r>
+      <w:r>
+        <w:t>quipaggio”</w:t>
+      </w:r>
+      <w:r>
+        <w:t>,</w:t>
+      </w:r>
+      <w:r>
+        <w:t xml:space="preserve"> sarà lui ad avere la responsabilità maggiore nell’operato del</w:t>
+      </w:r>
+      <w:r>
+        <w:t xml:space="preserve">la squadra. </w:t>
+      </w:r>
+    </w:p>
+    <w:p>
+      <w:r>
+        <w:t>L’applicazione deve permettere di prenotarsi in base al proprio grado di milite, a seconda del grado ci si può prenotare su turni differenti</w:t>
+      </w:r>
+      <w:r>
+        <w:t>.</w:t>
+      </w:r>
+    </w:p>
+    <w:p>
+      <w:r>
+        <w:t xml:space="preserve">Il sistema </w:t>
+      </w:r>
+      <w:r>
+        <w:t xml:space="preserve">deve </w:t>
+      </w:r>
+      <w:r>
+        <w:t>permette</w:t>
+      </w:r>
+      <w:r>
+        <w:t>re</w:t>
+      </w:r>
+      <w:r>
+        <w:t xml:space="preserve"> di effettuare un Login tramite </w:t>
+      </w:r>
+      <w:proofErr w:type="spellStart"/>
+      <w:r>
+        <w:t>N</w:t>
+      </w:r>
+      <w:r>
+        <w:t>omeUtente</w:t>
+      </w:r>
+      <w:proofErr w:type="spellEnd"/>
+      <w:r>
+        <w:t>/e</w:t>
+      </w:r>
+      <w:r>
+        <w:t>-</w:t>
+      </w:r>
+      <w:r>
+        <w:t>mail e password, una volta effettuato il login nel sistema, all’utente vengono fornite op</w:t>
+      </w:r>
+      <w:r>
+        <w:t>z</w:t>
+      </w:r>
+      <w:r>
+        <w:t>ioni diverse a seconda del grado del</w:t>
+      </w:r>
+      <w:r>
+        <w:t>l’</w:t>
+      </w:r>
+      <w:r>
+        <w:t>utente loggato.</w:t>
+      </w:r>
+      <w:r>
+        <w:t xml:space="preserve"> Sul tabellone dei turni per ogni milite ci sarà il riquadro del turno colorato di verde </w:t>
+      </w:r>
+      <w:r>
+        <w:t xml:space="preserve">se tale milite ha il grado sufficiente per prenotarsi e fare il servizio. Il Centralinista potrà segnare/cancellare i militi a suo piacimento perché si presuppone che loro si siano accordati precedentemente. Ci sono dei militi che sono disponibili in un determinato giorno della settimana e quindi vengono inseriti nel turno automaticamente senza essere </w:t>
+      </w:r>
+      <w:r>
+        <w:t>contattati ogni settimana. Un milite che vuole cambiare il proprio turno perché impossibilitato a poterlo svolgere può chiedere un “cambio”, il proprio nome nel tabellone si colorerà di blu. Se un milite di grado adatto potrà visualizzare questa colorazione blu mentre il milite di grado non sufficiente non vedrà nessuna colorazione.</w:t>
+      </w:r>
+    </w:p>
+    <w:p>
+      <w:r>
+        <w:t>Ci sono dei militi che possono fare turni parziali (di alcune ore) ad esempio 14/20</w:t>
+      </w:r>
+      <w:r>
+        <w:t>, nei turni incompleti ci dovrà essere un pulsante di informazione da premere per vedere le informazioni dei militi che formano il turno su una schermata di informazione che si apre.</w:t>
+      </w:r>
+    </w:p>
+    <w:p>
+      <w:r>
+        <w:t>Il sistema deve permettere ai militi di fornire la propria disponibilità e il centralinista deve poter vedere la disponibilità dei militi.</w:t>
+      </w:r>
     </w:p>
     <w:p/>
     <w:p>
       <w:r>
-        <w:t>L’</w:t>
-      </w:r>
-      <w:r>
-        <w:t xml:space="preserve">associazione di volontariato </w:t>
-      </w:r>
-      <w:r>
-        <w:t>CroceVerdeM</w:t>
-      </w:r>
-      <w:r>
-        <w:t xml:space="preserve"> opera nel settore</w:t>
-      </w:r>
-      <w:r>
-        <w:t xml:space="preserve"> pubblico e nel</w:t>
-      </w:r>
-      <w:r>
-        <w:t xml:space="preserve"> privato</w:t>
-      </w:r>
-      <w:r>
-        <w:t>.</w:t>
-      </w:r>
-      <w:r>
-        <w:t xml:space="preserve"> Per l’applicazione ci occuperemo dell’operato nel pubblico.</w:t>
-      </w:r>
-    </w:p>
-    <w:p>
-      <w:r>
-        <w:t>Nel settore pubblico fornisce due tipi di servizi: 118 e H24</w:t>
+        <w:t xml:space="preserve">I tipi di </w:t>
+      </w:r>
+      <w:r>
+        <w:t>iscrizioni</w:t>
+      </w:r>
+      <w:r>
+        <w:t xml:space="preserve"> secondo la gerarchia di mansioni che possono </w:t>
+      </w:r>
+      <w:r>
+        <w:t xml:space="preserve">essere </w:t>
+      </w:r>
+      <w:r>
+        <w:t>effettuare</w:t>
+      </w:r>
+      <w:r>
+        <w:t>, vedere schema sottostante</w:t>
       </w:r>
       <w:r>
         <w:t>:</w:t>
       </w:r>
     </w:p>
     <w:p>
-      <w:r>
-        <w:t>118</w:t>
-      </w:r>
-      <w:r>
-        <w:t xml:space="preserve"> -</w:t>
-      </w:r>
-      <w:r>
-        <w:t xml:space="preserve"> è il servizio di emergenza provinciale dove un mezzo di emergenza viene utlilizzato per situazioni in cui viene richiesto l’intervento</w:t>
-      </w:r>
-      <w:r>
-        <w:t xml:space="preserve"> d’urgenza.</w:t>
-      </w:r>
-    </w:p>
-    <w:p>
-      <w:r>
-        <w:t>H24</w:t>
-      </w:r>
-      <w:r>
-        <w:t xml:space="preserve"> -</w:t>
-      </w:r>
-      <w:r>
-        <w:t xml:space="preserve"> è un servizio dove viene utilizzata un’ambulanza di trasporto di persone allettate </w:t>
-      </w:r>
-      <w:r>
-        <w:t xml:space="preserve">che quindi non hanno la capacità di muoversi autonomamente, il servizio prevede il trasporto </w:t>
-      </w:r>
-      <w:r>
-        <w:t>dall’ospedale fino alla loro residenza.</w:t>
-      </w:r>
-      <w:r>
-        <w:t xml:space="preserve"> L’H24 viene fornito a settimane alterne con un’altra associazione di volontariato che opera su territorio</w:t>
-      </w:r>
-      <w:r>
-        <w:t>.</w:t>
-      </w:r>
-    </w:p>
-    <w:p>
-      <w:r>
-        <w:t xml:space="preserve">Entrambi questi servizi operano su tre tipologie di turnazioni orarie: </w:t>
-      </w:r>
-    </w:p>
-    <w:p>
-      <w:pPr>
-        <w:pStyle w:val="Paragrafoelenco"/>
-        <w:numPr>
-          <w:ilvl w:val="0"/>
-          <w:numId w:val="4"/>
-        </w:numPr>
-      </w:pPr>
-      <w:r>
-        <w:t>7-14</w:t>
-      </w:r>
-      <w:r>
-        <w:t xml:space="preserve"> (turno mattutino)</w:t>
-      </w:r>
-    </w:p>
-    <w:p>
-      <w:pPr>
-        <w:pStyle w:val="Paragrafoelenco"/>
-        <w:numPr>
-          <w:ilvl w:val="0"/>
-          <w:numId w:val="4"/>
-        </w:numPr>
-      </w:pPr>
-      <w:r>
-        <w:t>14-21</w:t>
-      </w:r>
-      <w:r>
-        <w:t xml:space="preserve"> (turno pomeridiano)</w:t>
-      </w:r>
-    </w:p>
-    <w:p>
-      <w:pPr>
-        <w:pStyle w:val="Paragrafoelenco"/>
-        <w:numPr>
-          <w:ilvl w:val="0"/>
-          <w:numId w:val="4"/>
-        </w:numPr>
-      </w:pPr>
-      <w:r>
-        <w:t>21-7</w:t>
-      </w:r>
-      <w:r>
-        <w:t xml:space="preserve"> (turno notturno)</w:t>
-      </w:r>
-    </w:p>
-    <w:p>
-      <w:r>
-        <w:t>Durante i turni possono essere presenti sull’ambulanza un massimo di 3 persone e un minimo di 2 persone</w:t>
-      </w:r>
-      <w:r>
-        <w:t xml:space="preserve"> per equipaggio.</w:t>
-      </w:r>
-      <w:r>
-        <w:t xml:space="preserve"> </w:t>
-      </w:r>
-      <w:r>
-        <w:t xml:space="preserve">L’equipaggio è divisio in: milite 1°, milite 2°, milite 3°, ordine di </w:t>
-      </w:r>
-      <w:r>
-        <w:t xml:space="preserve">maggiore </w:t>
-      </w:r>
-      <w:r>
-        <w:t>importanza decrescente. L’equipaggio del 118 necessita che uno dei militi prenda il ruolo di “</w:t>
-      </w:r>
-      <w:r>
-        <w:t>C</w:t>
-      </w:r>
-      <w:r>
-        <w:t xml:space="preserve">apo </w:t>
-      </w:r>
-      <w:r>
-        <w:t>E</w:t>
-      </w:r>
-      <w:r>
-        <w:t>quipaggio”</w:t>
-      </w:r>
-      <w:r>
-        <w:t>,</w:t>
-      </w:r>
-      <w:r>
-        <w:t xml:space="preserve"> sarà lui ad avere la responsabilità maggiore nell’operato del</w:t>
-      </w:r>
-      <w:r>
-        <w:t xml:space="preserve">la squadra. </w:t>
-      </w:r>
-    </w:p>
-    <w:p>
-      <w:r>
-        <w:t>L’applicazione deve permettere di prenotarsi in base al proprio grado di milite, a seconda del grado ci si può prenotare su turni differenti</w:t>
-      </w:r>
-      <w:r>
-        <w:t>.</w:t>
-      </w:r>
-    </w:p>
-    <w:p>
-      <w:r>
-        <w:t xml:space="preserve">Il sistema </w:t>
-      </w:r>
-      <w:r>
-        <w:t xml:space="preserve">deve </w:t>
-      </w:r>
-      <w:r>
-        <w:t>permette</w:t>
-      </w:r>
-      <w:r>
-        <w:t>re</w:t>
-      </w:r>
-      <w:r>
-        <w:t xml:space="preserve"> di effettuare un Login tramite </w:t>
-      </w:r>
-      <w:r>
-        <w:t>N</w:t>
-      </w:r>
-      <w:r>
-        <w:t>omeUtente/e</w:t>
-      </w:r>
-      <w:r>
-        <w:t>-</w:t>
-      </w:r>
-      <w:r>
-        <w:t>mail e password, una volta effettuato il login nel sistema, all’utente vengono fornite op</w:t>
-      </w:r>
-      <w:r>
-        <w:t>z</w:t>
-      </w:r>
-      <w:r>
-        <w:t>ioni diverse a seconda del grado del</w:t>
-      </w:r>
-      <w:r>
-        <w:t>l’</w:t>
-      </w:r>
-      <w:r>
-        <w:t>utente loggato.</w:t>
-      </w:r>
-      <w:r>
-        <w:t xml:space="preserve"> Sul tabellone dei turni per ogni milite ci sarà il riquadro del turno colorato di verde </w:t>
-      </w:r>
-      <w:r>
-        <w:t xml:space="preserve">se tale milite ha il grado sufficiente per prenotarsi e fare il servizio. Il Centralinista potrà segnare/cancellare i militi a suo piacimento perché si presuppone che loro si siano accordati precedentemente. Ci sono dei militi che sono disponibili in un determinato giorno della settimana e quindi vengono inseriti nel turno automaticamente senza essere </w:t>
-      </w:r>
-      <w:r>
-        <w:t>contattati ogni settimana. Un milite che vuole cambiare il proprio turno perché impossibilitato a poterlo svolgere può chiedere un “cambio”, il proprio nome nel tabellone si colorerà di blu. Se un milite di grado adatto potrà visualizzare questa colorazione blu mentre il milite di grado non sufficiente non vedrà nessuna colorazione.</w:t>
-      </w:r>
-    </w:p>
-    <w:p>
-      <w:r>
-        <w:t>Ci sono dei militi che possono fare turni parziali (di alcune ore) ad esempio 14/20</w:t>
-      </w:r>
-      <w:r>
-        <w:t>, nei turni incompleti ci dovrà essere un pulsante di informazione da premere per vedere le informazioni dei militi che formano il turno su una schermata di informazione che si apre.</w:t>
-      </w:r>
-    </w:p>
-    <w:p>
-      <w:r>
-        <w:t>Il sistema deve permettere ai militi di fornire la propria disponibilità e il centralinista deve poter vedere la disponibilità dei militi.</w:t>
-      </w:r>
-    </w:p>
-    <w:p>
-      <w:r>
-        <w:t>I tipi di utenti possono essere i seguenti secondo la gerarchia di mansioni che possono effettuare</w:t>
-      </w:r>
-      <w:r>
-        <w:t>, vedere schema sottostante</w:t>
-      </w:r>
-    </w:p>
-    <w:p>
-      <w:pPr>
-        <w:pStyle w:val="Titolo2"/>
-      </w:pPr>
-      <w:r>
-        <w:t>H24</w:t>
-      </w:r>
-    </w:p>
-    <w:p>
-      <w:pPr>
-        <w:pStyle w:val="Paragrafoelenco"/>
-        <w:numPr>
-          <w:ilvl w:val="0"/>
-          <w:numId w:val="2"/>
-        </w:numPr>
-      </w:pPr>
-      <w:r>
-        <w:t>Milite 1° H24</w:t>
-      </w:r>
-    </w:p>
-    <w:p>
-      <w:pPr>
-        <w:pStyle w:val="Paragrafoelenco"/>
-        <w:numPr>
-          <w:ilvl w:val="0"/>
-          <w:numId w:val="2"/>
-        </w:numPr>
-      </w:pPr>
-      <w:r>
-        <w:lastRenderedPageBreak/>
-        <w:t>Milite 2° H24</w:t>
-      </w:r>
-    </w:p>
-    <w:p>
-      <w:pPr>
-        <w:pStyle w:val="Paragrafoelenco"/>
-        <w:numPr>
-          <w:ilvl w:val="0"/>
-          <w:numId w:val="2"/>
-        </w:numPr>
-      </w:pPr>
-      <w:r>
-        <w:t>Milite 3° H24</w:t>
-      </w:r>
-      <w:r>
-        <w:t xml:space="preserve"> (facoltativo)</w:t>
-      </w:r>
-    </w:p>
-    <w:p>
-      <w:pPr>
-        <w:pStyle w:val="Titolo2"/>
-      </w:pPr>
-      <w:r>
-        <w:t>118</w:t>
-      </w:r>
-    </w:p>
-    <w:p>
-      <w:pPr>
-        <w:pStyle w:val="Paragrafoelenco"/>
-        <w:numPr>
-          <w:ilvl w:val="0"/>
-          <w:numId w:val="2"/>
-        </w:numPr>
-      </w:pPr>
-      <w:r>
-        <w:t>Milite 1° 118</w:t>
-      </w:r>
-    </w:p>
-    <w:p>
-      <w:pPr>
-        <w:pStyle w:val="Paragrafoelenco"/>
-        <w:numPr>
-          <w:ilvl w:val="0"/>
-          <w:numId w:val="2"/>
-        </w:numPr>
-      </w:pPr>
-      <w:r>
-        <w:t>Milite 2° 118</w:t>
-      </w:r>
-    </w:p>
-    <w:p>
-      <w:pPr>
-        <w:pStyle w:val="Paragrafoelenco"/>
-        <w:numPr>
-          <w:ilvl w:val="0"/>
-          <w:numId w:val="2"/>
-        </w:numPr>
-      </w:pPr>
-      <w:r>
-        <w:t>Milite 3° 118</w:t>
-      </w:r>
-      <w:r>
-        <w:t xml:space="preserve"> (facoltativo)</w:t>
-      </w:r>
-    </w:p>
-    <w:p>
-      <w:pPr>
-        <w:pStyle w:val="Titolo2"/>
+      <w:pPr>
         <w:rPr>
           <w:u w:val="single"/>
         </w:rPr>
       </w:pPr>
       <w:r>
+        <w:rPr>
+          <w:noProof/>
+        </w:rPr>
+        <w:lastRenderedPageBreak/>
+        <w:drawing>
+          <wp:inline distT="0" distB="0" distL="0" distR="0" wp14:anchorId="543874B1" wp14:editId="14E19F1E">
+            <wp:extent cx="6115050" cy="2819400"/>
+            <wp:effectExtent l="0" t="0" r="0" b="0"/>
+            <wp:docPr id="589065036" name="Immagine 1" descr="Immagine che contiene diagramma&#10;&#10;Descrizione generata automaticamente"/>
+            <wp:cNvGraphicFramePr>
+              <a:graphicFrameLocks xmlns:a="http://schemas.openxmlformats.org/drawingml/2006/main" noChangeAspect="1"/>
+            </wp:cNvGraphicFramePr>
+            <a:graphic xmlns:a="http://schemas.openxmlformats.org/drawingml/2006/main">
+              <a:graphicData uri="http://schemas.openxmlformats.org/drawingml/2006/picture">
+                <pic:pic xmlns:pic="http://schemas.openxmlformats.org/drawingml/2006/picture">
+                  <pic:nvPicPr>
+                    <pic:cNvPr id="589065036" name="Immagine 1" descr="Immagine che contiene diagramma&#10;&#10;Descrizione generata automaticamente"/>
+                    <pic:cNvPicPr>
+                      <a:picLocks noChangeAspect="1" noChangeArrowheads="1"/>
+                    </pic:cNvPicPr>
+                  </pic:nvPicPr>
+                  <pic:blipFill>
+                    <a:blip r:embed="rId5">
+                      <a:extLst>
+                        <a:ext uri="{28A0092B-C50C-407E-A947-70E740481C1C}">
+                          <a14:useLocalDpi xmlns:a14="http://schemas.microsoft.com/office/drawing/2010/main" val="0"/>
+                        </a:ext>
+                      </a:extLst>
+                    </a:blip>
+                    <a:srcRect/>
+                    <a:stretch>
+                      <a:fillRect/>
+                    </a:stretch>
+                  </pic:blipFill>
+                  <pic:spPr bwMode="auto">
+                    <a:xfrm>
+                      <a:off x="0" y="0"/>
+                      <a:ext cx="6115050" cy="2819400"/>
+                    </a:xfrm>
+                    <a:prstGeom prst="rect">
+                      <a:avLst/>
+                    </a:prstGeom>
+                    <a:noFill/>
+                    <a:ln>
+                      <a:noFill/>
+                    </a:ln>
+                  </pic:spPr>
+                </pic:pic>
+              </a:graphicData>
+            </a:graphic>
+          </wp:inline>
+        </w:drawing>
+      </w:r>
+    </w:p>
+    <w:p>
+      <w:r>
+        <w:t>N.B.</w:t>
+      </w:r>
+      <w:r>
+        <w:t xml:space="preserve"> Bisogna prevedere che alcuni utenti siano abilitati ad effettuare alcuni turni anche senza le implicazioni sovrastanti.</w:t>
+      </w:r>
+    </w:p>
+    <w:p>
+      <w:pPr>
+        <w:pStyle w:val="Titolo2"/>
+      </w:pPr>
+      <w:r>
+        <w:t>H24</w:t>
+      </w:r>
+    </w:p>
+    <w:p>
+      <w:pPr>
+        <w:pStyle w:val="Paragrafoelenco"/>
+        <w:numPr>
+          <w:ilvl w:val="0"/>
+          <w:numId w:val="2"/>
+        </w:numPr>
+      </w:pPr>
+      <w:r>
+        <w:t>Milite 1° H24</w:t>
+      </w:r>
+    </w:p>
+    <w:p>
+      <w:pPr>
+        <w:pStyle w:val="Paragrafoelenco"/>
+        <w:numPr>
+          <w:ilvl w:val="0"/>
+          <w:numId w:val="2"/>
+        </w:numPr>
+      </w:pPr>
+      <w:r>
+        <w:t>Milite 2° H24</w:t>
+      </w:r>
+    </w:p>
+    <w:p>
+      <w:pPr>
+        <w:pStyle w:val="Paragrafoelenco"/>
+        <w:numPr>
+          <w:ilvl w:val="0"/>
+          <w:numId w:val="2"/>
+        </w:numPr>
+      </w:pPr>
+      <w:r>
+        <w:t>Milite 3° H24</w:t>
+      </w:r>
+      <w:r>
+        <w:t xml:space="preserve"> (facoltativo)</w:t>
+      </w:r>
+    </w:p>
+    <w:p>
+      <w:pPr>
+        <w:pStyle w:val="Titolo2"/>
+      </w:pPr>
+      <w:r>
+        <w:t>118</w:t>
+      </w:r>
+    </w:p>
+    <w:p>
+      <w:pPr>
+        <w:pStyle w:val="Paragrafoelenco"/>
+        <w:numPr>
+          <w:ilvl w:val="0"/>
+          <w:numId w:val="2"/>
+        </w:numPr>
+      </w:pPr>
+      <w:r>
+        <w:t>Milite 1° 118</w:t>
+      </w:r>
+    </w:p>
+    <w:p>
+      <w:pPr>
+        <w:pStyle w:val="Paragrafoelenco"/>
+        <w:numPr>
+          <w:ilvl w:val="0"/>
+          <w:numId w:val="2"/>
+        </w:numPr>
+      </w:pPr>
+      <w:r>
+        <w:t>Milite 2° 118</w:t>
+      </w:r>
+    </w:p>
+    <w:p>
+      <w:pPr>
+        <w:pStyle w:val="Paragrafoelenco"/>
+        <w:numPr>
+          <w:ilvl w:val="0"/>
+          <w:numId w:val="2"/>
+        </w:numPr>
+      </w:pPr>
+      <w:r>
+        <w:t>Milite 3° 118</w:t>
+      </w:r>
+      <w:r>
+        <w:t xml:space="preserve"> (facoltativo)</w:t>
+      </w:r>
+    </w:p>
+    <w:p>
+      <w:pPr>
+        <w:pStyle w:val="Titolo2"/>
+      </w:pPr>
+      <w:r>
         <w:t>Centralino</w:t>
       </w:r>
-    </w:p>
-    <w:p>
-      <w:pPr>
-        <w:rPr>
-          <w:u w:val="single"/>
-        </w:rPr>
-      </w:pPr>
+      <w:r>
+        <w:t xml:space="preserve"> Assistenze</w:t>
+      </w:r>
+    </w:p>
+    <w:p>
+      <w:pPr>
+        <w:pStyle w:val="Paragrafoelenco"/>
+        <w:numPr>
+          <w:ilvl w:val="0"/>
+          <w:numId w:val="2"/>
+        </w:numPr>
+      </w:pPr>
+      <w:r>
+        <w:t>Mattino</w:t>
+      </w:r>
+    </w:p>
+    <w:p>
+      <w:pPr>
+        <w:pStyle w:val="Paragrafoelenco"/>
+        <w:numPr>
+          <w:ilvl w:val="0"/>
+          <w:numId w:val="2"/>
+        </w:numPr>
+      </w:pPr>
+      <w:r>
+        <w:t xml:space="preserve">Pomeriggio </w:t>
+      </w:r>
     </w:p>
     <w:p>
       <w:pPr>
@@ -375,6 +496,42 @@
       </w:pPr>
       <w:r>
         <w:t>Sede</w:t>
+      </w:r>
+    </w:p>
+    <w:p>
+      <w:pPr>
+        <w:pStyle w:val="Paragrafoelenco"/>
+        <w:numPr>
+          <w:ilvl w:val="0"/>
+          <w:numId w:val="2"/>
+        </w:numPr>
+      </w:pPr>
+      <w:r>
+        <w:t>Milite 1°</w:t>
+      </w:r>
+    </w:p>
+    <w:p>
+      <w:pPr>
+        <w:pStyle w:val="Paragrafoelenco"/>
+        <w:numPr>
+          <w:ilvl w:val="0"/>
+          <w:numId w:val="2"/>
+        </w:numPr>
+      </w:pPr>
+      <w:r>
+        <w:t>Milite 2°</w:t>
+      </w:r>
+    </w:p>
+    <w:p>
+      <w:pPr>
+        <w:pStyle w:val="Paragrafoelenco"/>
+        <w:numPr>
+          <w:ilvl w:val="0"/>
+          <w:numId w:val="2"/>
+        </w:numPr>
+      </w:pPr>
+      <w:r>
+        <w:t>Milite 3°</w:t>
       </w:r>
     </w:p>
     <w:p/>

</xml_diff>